<commit_message>
Evidence Profile Table model and report generation (#379)
- Added evidence profile tables to our summary tables.
- Add frontend CRUD views

Co-authored-by: unknown <rabstejnek@gmail.com>
</commit_message>
<xml_diff>
--- a/tests/hawc/tools/tables/data/generic_report.docx
+++ b/tests/hawc/tools/tables/data/generic_report.docx
@@ -9,231 +9,29 @@
         <w:tblLook w:firstColumn="1" w:firstRow="1" w:lastColumn="0" w:lastRow="0" w:noHBand="0" w:noVBand="1" w:val="04A0"/>
       </w:tblPr>
       <w:tblGrid>
-        <w:gridCol w:w="2160"/>
-        <w:gridCol w:w="2160"/>
-        <w:gridCol w:w="2160"/>
-        <w:gridCol w:w="2160"/>
+        <w:gridCol w:w="4320"/>
+        <w:gridCol w:w="4320"/>
       </w:tblGrid>
       <w:tr>
         <w:tc>
           <w:tcPr>
             <w:tcW w:type="dxa" w:w="4320"/>
-            <w:gridSpan w:val="2"/>
-            <w:vMerge w:val="restart"/>
           </w:tcPr>
-          <w:p>
-            <w:pPr>
-              <w:pStyle w:val="Heading1"/>
-            </w:pPr>
-            <w:r>
-              <w:t>Header One</w:t>
-            </w:r>
-          </w:p>
-          <w:p>
-            <w:pPr>
-              <w:pStyle w:val="Heading2"/>
-            </w:pPr>
-            <w:r>
-              <w:t>Header Two</w:t>
-            </w:r>
-          </w:p>
           <w:p>
             <w:pPr/>
             <w:r>
-              <w:t xml:space="preserve">Paragraph text, with </w:t>
-            </w:r>
-            <w:r>
-              <w:rPr>
-                <w:b/>
-              </w:rPr>
-              <w:t>bold</w:t>
-            </w:r>
-            <w:r>
-              <w:t xml:space="preserve">, </w:t>
-            </w:r>
-            <w:r>
-              <w:rPr>
-                <w:i/>
-              </w:rPr>
-              <w:t>italics</w:t>
-            </w:r>
-            <w:r>
-              <w:t xml:space="preserve">, </w:t>
-            </w:r>
-            <w:hyperlink r:id="rId9">
-              <w:r>
-                <w:rPr>
-                  <w:color w:val="000000" w:themeColor="hyperlink"/>
-                  <w:u w:val="single"/>
-                </w:rPr>
-                <w:t>links</w:t>
-              </w:r>
-            </w:hyperlink>
-            <w:r>
-              <w:t xml:space="preserve">, and </w:t>
-            </w:r>
-            <w:r/>
-            <w:r>
-              <w:rPr>
-                <w:b/>
-                <w:i/>
-              </w:rPr>
-              <w:t>combinations</w:t>
-            </w:r>
-            <w:r/>
-            <w:r>
-              <w:t xml:space="preserve">.    </w:t>
-            </w:r>
-          </w:p>
-          <w:p>
-            <w:pPr>
-              <w:pStyle w:val="ListBullet"/>
-            </w:pPr>
-            <w:r>
-              <w:t xml:space="preserve">Unordered List    </w:t>
-            </w:r>
-          </w:p>
-          <w:p>
-            <w:pPr>
-              <w:pStyle w:val="ListNumber"/>
-            </w:pPr>
-            <w:r>
-              <w:t>Ordered List</w:t>
+              <w:t>A</w:t>
             </w:r>
           </w:p>
         </w:tc>
         <w:tc>
           <w:tcPr>
-            <w:tcW w:type="dxa" w:w="2160"/>
+            <w:tcW w:type="dxa" w:w="4320"/>
           </w:tcPr>
-          <w:p/>
-        </w:tc>
-        <w:tc>
-          <w:tcPr>
-            <w:tcW w:type="dxa" w:w="2160"/>
-          </w:tcPr>
-          <w:p/>
-        </w:tc>
-      </w:tr>
-      <w:tr>
-        <w:tc>
-          <w:tcPr>
-            <w:tcW w:type="dxa" w:w="4320"/>
-            <w:gridSpan w:val="2"/>
-            <w:vMerge/>
-          </w:tcPr>
-          <w:p/>
-        </w:tc>
-        <w:tc>
-          <w:tcPr>
-            <w:tcW w:type="dxa" w:w="2160"/>
-          </w:tcPr>
-          <w:p/>
-        </w:tc>
-        <w:tc>
-          <w:tcPr>
-            <w:tcW w:type="dxa" w:w="2160"/>
-          </w:tcPr>
-          <w:p/>
-        </w:tc>
-      </w:tr>
-      <w:tr>
-        <w:tc>
-          <w:tcPr>
-            <w:tcW w:type="dxa" w:w="2160"/>
-          </w:tcPr>
-          <w:p/>
-        </w:tc>
-        <w:tc>
-          <w:tcPr>
-            <w:tcW w:type="dxa" w:w="2160"/>
-          </w:tcPr>
-          <w:p/>
-        </w:tc>
-        <w:tc>
-          <w:tcPr>
-            <w:tcW w:type="dxa" w:w="4320"/>
-            <w:gridSpan w:val="2"/>
-            <w:vMerge w:val="restart"/>
-          </w:tcPr>
-          <w:p>
-            <w:pPr>
-              <w:pStyle w:val="Heading1"/>
-            </w:pPr>
-            <w:r>
-              <w:t>Header One</w:t>
-            </w:r>
-          </w:p>
-          <w:p>
-            <w:pPr>
-              <w:pStyle w:val="Heading2"/>
-            </w:pPr>
-            <w:r>
-              <w:t>Header Two</w:t>
-            </w:r>
-          </w:p>
           <w:p>
             <w:pPr/>
             <w:r>
-              <w:t xml:space="preserve">Paragraph text, with </w:t>
-            </w:r>
-            <w:r>
-              <w:rPr>
-                <w:b/>
-              </w:rPr>
-              <w:t>bold</w:t>
-            </w:r>
-            <w:r>
-              <w:t xml:space="preserve">, </w:t>
-            </w:r>
-            <w:r>
-              <w:rPr>
-                <w:i/>
-              </w:rPr>
-              <w:t>italics</w:t>
-            </w:r>
-            <w:r>
-              <w:t xml:space="preserve">, </w:t>
-            </w:r>
-            <w:hyperlink r:id="rId9">
-              <w:r>
-                <w:rPr>
-                  <w:color w:val="000000" w:themeColor="hyperlink"/>
-                  <w:u w:val="single"/>
-                </w:rPr>
-                <w:t>links</w:t>
-              </w:r>
-            </w:hyperlink>
-            <w:r>
-              <w:t xml:space="preserve">, and </w:t>
-            </w:r>
-            <w:r/>
-            <w:r>
-              <w:rPr>
-                <w:b/>
-                <w:i/>
-              </w:rPr>
-              <w:t>combinations</w:t>
-            </w:r>
-            <w:r/>
-            <w:r>
-              <w:t xml:space="preserve">.    </w:t>
-            </w:r>
-          </w:p>
-          <w:p>
-            <w:pPr>
-              <w:pStyle w:val="ListBullet"/>
-            </w:pPr>
-            <w:r>
-              <w:t xml:space="preserve">Unordered List    </w:t>
-            </w:r>
-          </w:p>
-          <w:p>
-            <w:pPr>
-              <w:pStyle w:val="ListNumber"/>
-            </w:pPr>
-            <w:r>
-              <w:t>Ordered List</w:t>
+              <w:t>B</w:t>
             </w:r>
           </w:p>
         </w:tc>
@@ -241,23 +39,25 @@
       <w:tr>
         <w:tc>
           <w:tcPr>
-            <w:tcW w:type="dxa" w:w="2160"/>
+            <w:tcW w:type="dxa" w:w="4320"/>
           </w:tcPr>
-          <w:p/>
-        </w:tc>
-        <w:tc>
-          <w:tcPr>
-            <w:tcW w:type="dxa" w:w="2160"/>
-          </w:tcPr>
-          <w:p/>
+          <w:p>
+            <w:pPr/>
+            <w:r>
+              <w:t>C</w:t>
+            </w:r>
+          </w:p>
         </w:tc>
         <w:tc>
           <w:tcPr>
             <w:tcW w:type="dxa" w:w="4320"/>
-            <w:gridSpan w:val="2"/>
-            <w:vMerge/>
           </w:tcPr>
-          <w:p/>
+          <w:p>
+            <w:pPr/>
+            <w:r>
+              <w:t>D</w:t>
+            </w:r>
+          </w:p>
         </w:tc>
       </w:tr>
     </w:tbl>

</xml_diff>